<commit_message>
am reusit sa sincronizez
</commit_message>
<xml_diff>
--- a/Day2/Workshop frontend day 2.docx
+++ b/Day2/Workshop frontend day 2.docx
@@ -190,18 +190,19 @@
       <w:pPr>
         <w:pStyle w:val="Default"/>
         <w:rPr>
+          <w:sz w:val="22"/>
+          <w:szCs w:val="22"/>
+        </w:rPr>
+      </w:pPr>
+      <w:r>
+        <w:rPr>
           <w:noProof/>
         </w:rPr>
-      </w:pPr>
-      <w:r>
-        <w:rPr>
-          <w:noProof/>
-        </w:rPr>
         <w:drawing>
-          <wp:inline distT="0" distB="0" distL="0" distR="0">
-            <wp:extent cx="5943600" cy="3729910"/>
-            <wp:effectExtent l="0" t="0" r="0" b="4445"/>
-            <wp:docPr id="12" name="Picture 12" descr="C:\Users\marian.spoiala\Desktop\DESTERS\angular1.JPG"/>
+          <wp:inline distT="0" distB="0" distL="0" distR="0" wp14:anchorId="497FB922" wp14:editId="6573F01C">
+            <wp:extent cx="5943600" cy="3503295"/>
+            <wp:effectExtent l="0" t="0" r="0" b="1905"/>
+            <wp:docPr id="1" name="Picture 1"/>
             <wp:cNvGraphicFramePr>
               <a:graphicFrameLocks xmlns:a="http://schemas.openxmlformats.org/drawingml/2006/main" noChangeAspect="1"/>
             </wp:cNvGraphicFramePr>
@@ -209,36 +210,23 @@
               <a:graphicData uri="http://schemas.openxmlformats.org/drawingml/2006/picture">
                 <pic:pic xmlns:pic="http://schemas.openxmlformats.org/drawingml/2006/picture">
                   <pic:nvPicPr>
-                    <pic:cNvPr id="0" name="Picture 7" descr="C:\Users\marian.spoiala\Desktop\DESTERS\angular1.JPG"/>
-                    <pic:cNvPicPr>
-                      <a:picLocks noChangeAspect="1" noChangeArrowheads="1"/>
-                    </pic:cNvPicPr>
+                    <pic:cNvPr id="1" name=""/>
+                    <pic:cNvPicPr/>
                   </pic:nvPicPr>
                   <pic:blipFill>
-                    <a:blip r:embed="rId5">
-                      <a:extLst>
-                        <a:ext uri="{28A0092B-C50C-407E-A947-70E740481C1C}">
-                          <a14:useLocalDpi xmlns:a14="http://schemas.microsoft.com/office/drawing/2010/main" val="0"/>
-                        </a:ext>
-                      </a:extLst>
-                    </a:blip>
-                    <a:srcRect/>
+                    <a:blip r:embed="rId5"/>
                     <a:stretch>
                       <a:fillRect/>
                     </a:stretch>
                   </pic:blipFill>
-                  <pic:spPr bwMode="auto">
+                  <pic:spPr>
                     <a:xfrm>
                       <a:off x="0" y="0"/>
-                      <a:ext cx="5943600" cy="3729910"/>
+                      <a:ext cx="5943600" cy="3503295"/>
                     </a:xfrm>
                     <a:prstGeom prst="rect">
                       <a:avLst/>
                     </a:prstGeom>
-                    <a:noFill/>
-                    <a:ln>
-                      <a:noFill/>
-                    </a:ln>
                   </pic:spPr>
                 </pic:pic>
               </a:graphicData>
@@ -248,15 +236,6 @@
       </w:r>
     </w:p>
     <w:p>
-      <w:pPr>
-        <w:pStyle w:val="Default"/>
-        <w:rPr>
-          <w:sz w:val="22"/>
-          <w:szCs w:val="22"/>
-        </w:rPr>
-      </w:pPr>
-    </w:p>
-    <w:p>
       <w:r>
         <w:t>7.Create in scripts folder the app.js file where you should define the hrApp angular module.</w:t>
       </w:r>
@@ -300,26 +279,441 @@
         <w:pStyle w:val="Default"/>
       </w:pPr>
       <w:r>
+        <w:t>10</w:t>
+      </w:r>
+      <w:r>
+        <w:t>.</w:t>
+      </w:r>
+      <w:r>
+        <w:t xml:space="preserve">  </w:t>
+      </w:r>
+      <w:r>
+        <w:t>Create scripts/DescriptionController.js and populate an angular controller with the same name with the following code</w:t>
+      </w:r>
+      <w:r>
+        <w:t>:</w:t>
+      </w:r>
+    </w:p>
+    <w:p>
+      <w:pPr>
+        <w:pStyle w:val="Default"/>
+        <w:ind w:left="720"/>
+        <w:rPr>
+          <w:sz w:val="22"/>
+          <w:szCs w:val="22"/>
+        </w:rPr>
+      </w:pPr>
+      <w:r>
+        <w:rPr>
+          <w:sz w:val="22"/>
+          <w:szCs w:val="22"/>
+        </w:rPr>
+        <w:t xml:space="preserve">$scope.title = 'Two Way Binding Demo'; </w:t>
+      </w:r>
+    </w:p>
+    <w:p>
+      <w:pPr>
+        <w:pStyle w:val="Default"/>
+        <w:ind w:left="720"/>
+        <w:rPr>
+          <w:sz w:val="22"/>
+          <w:szCs w:val="22"/>
+        </w:rPr>
+      </w:pPr>
+      <w:r>
+        <w:rPr>
+          <w:sz w:val="22"/>
+          <w:szCs w:val="22"/>
+        </w:rPr>
         <w:lastRenderedPageBreak/>
-        <w:t>10</w:t>
+        <w:t xml:space="preserve">$scope.childtemplate = 'templates/childscope.html'; </w:t>
+      </w:r>
+    </w:p>
+    <w:p>
+      <w:pPr>
+        <w:pStyle w:val="Default"/>
+        <w:ind w:left="720"/>
+        <w:rPr>
+          <w:sz w:val="22"/>
+          <w:szCs w:val="22"/>
+        </w:rPr>
+      </w:pPr>
+      <w:r>
+        <w:rPr>
+          <w:sz w:val="22"/>
+          <w:szCs w:val="22"/>
+        </w:rPr>
+        <w:t xml:space="preserve">$scope.resetFirstVariable = function() { </w:t>
+      </w:r>
+    </w:p>
+    <w:p>
+      <w:pPr>
+        <w:pStyle w:val="Default"/>
+        <w:ind w:left="1440"/>
+        <w:rPr>
+          <w:sz w:val="22"/>
+          <w:szCs w:val="22"/>
+        </w:rPr>
+      </w:pPr>
+      <w:r>
+        <w:rPr>
+          <w:sz w:val="22"/>
+          <w:szCs w:val="22"/>
+        </w:rPr>
+        <w:t xml:space="preserve">$scope.firstVariable = undefined; </w:t>
+      </w:r>
+    </w:p>
+    <w:p>
+      <w:pPr>
+        <w:pStyle w:val="Default"/>
+        <w:ind w:firstLine="720"/>
+        <w:rPr>
+          <w:sz w:val="22"/>
+          <w:szCs w:val="22"/>
+        </w:rPr>
+      </w:pPr>
+      <w:r>
+        <w:rPr>
+          <w:sz w:val="22"/>
+          <w:szCs w:val="22"/>
+        </w:rPr>
+        <w:t xml:space="preserve">}; </w:t>
+      </w:r>
+    </w:p>
+    <w:p>
+      <w:pPr>
+        <w:pStyle w:val="Default"/>
+        <w:ind w:left="720"/>
+        <w:rPr>
+          <w:sz w:val="22"/>
+          <w:szCs w:val="22"/>
+        </w:rPr>
+      </w:pPr>
+      <w:r>
+        <w:rPr>
+          <w:sz w:val="22"/>
+          <w:szCs w:val="22"/>
+        </w:rPr>
+        <w:t xml:space="preserve">$scope.setFirstVariable = function(val) { </w:t>
+      </w:r>
+    </w:p>
+    <w:p>
+      <w:pPr>
+        <w:pStyle w:val="Default"/>
+        <w:ind w:left="720" w:firstLine="720"/>
+        <w:rPr>
+          <w:sz w:val="22"/>
+          <w:szCs w:val="22"/>
+        </w:rPr>
+      </w:pPr>
+      <w:r>
+        <w:rPr>
+          <w:sz w:val="22"/>
+          <w:szCs w:val="22"/>
+        </w:rPr>
+        <w:t xml:space="preserve">$scope.firstVariable = val; </w:t>
+      </w:r>
+    </w:p>
+    <w:p>
+      <w:pPr>
+        <w:ind w:left="720"/>
+      </w:pPr>
+      <w:r>
+        <w:t>};</w:t>
+      </w:r>
+    </w:p>
+    <w:p>
+      <w:r>
+        <w:t>11</w:t>
+      </w:r>
+      <w:r>
+        <w:t>. Add to the index.html a &lt;div&gt;&lt;/div&gt; which includes a html template controlled by DescriptionController.</w:t>
+      </w:r>
+    </w:p>
+    <w:p>
+      <w:r>
+        <w:t>12</w:t>
+      </w:r>
+      <w:r>
+        <w:t>. Complete the html template:</w:t>
+      </w:r>
+    </w:p>
+    <w:p>
+      <w:pPr>
+        <w:pStyle w:val="Default"/>
+        <w:rPr>
+          <w:sz w:val="22"/>
+          <w:szCs w:val="22"/>
+        </w:rPr>
+      </w:pPr>
+      <w:r>
+        <w:rPr>
+          <w:sz w:val="22"/>
+          <w:szCs w:val="22"/>
+        </w:rPr>
+        <w:t xml:space="preserve">&lt;div class="container"&gt; </w:t>
+      </w:r>
+    </w:p>
+    <w:p>
+      <w:pPr>
+        <w:pStyle w:val="Default"/>
+        <w:ind w:firstLine="720"/>
+        <w:rPr>
+          <w:sz w:val="22"/>
+          <w:szCs w:val="22"/>
+        </w:rPr>
+      </w:pPr>
+      <w:r>
+        <w:rPr>
+          <w:sz w:val="22"/>
+          <w:szCs w:val="22"/>
+        </w:rPr>
+        <w:t xml:space="preserve">&lt;div class="jumbotron" ng-show="descriptionShow"&gt; </w:t>
+      </w:r>
+    </w:p>
+    <w:p>
+      <w:pPr>
+        <w:pStyle w:val="Default"/>
+        <w:ind w:left="720" w:firstLine="720"/>
+        <w:rPr>
+          <w:sz w:val="22"/>
+          <w:szCs w:val="22"/>
+        </w:rPr>
+      </w:pPr>
+      <w:r>
+        <w:rPr>
+          <w:sz w:val="22"/>
+          <w:szCs w:val="22"/>
+        </w:rPr>
+        <w:t xml:space="preserve">&lt;h1&gt;{{title}}&lt;/h1&gt; </w:t>
+      </w:r>
+    </w:p>
+    <w:p>
+      <w:pPr>
+        <w:pStyle w:val="Default"/>
+        <w:ind w:left="720" w:firstLine="720"/>
+        <w:rPr>
+          <w:sz w:val="22"/>
+          <w:szCs w:val="22"/>
+        </w:rPr>
+      </w:pPr>
+      <w:r>
+        <w:rPr>
+          <w:sz w:val="22"/>
+          <w:szCs w:val="22"/>
+        </w:rPr>
+        <w:t xml:space="preserve">&lt;p class="lead"&gt; </w:t>
+      </w:r>
+    </w:p>
+    <w:p>
+      <w:pPr>
+        <w:pStyle w:val="Default"/>
+        <w:ind w:left="1440" w:firstLine="720"/>
+        <w:rPr>
+          <w:sz w:val="22"/>
+          <w:szCs w:val="22"/>
+        </w:rPr>
+      </w:pPr>
+      <w:r>
+        <w:rPr>
+          <w:sz w:val="22"/>
+          <w:szCs w:val="22"/>
+        </w:rPr>
+        <w:t xml:space="preserve">A simple demo application. </w:t>
+      </w:r>
+    </w:p>
+    <w:p>
+      <w:pPr>
+        <w:pStyle w:val="Default"/>
+        <w:ind w:left="720" w:firstLine="720"/>
+        <w:rPr>
+          <w:sz w:val="22"/>
+          <w:szCs w:val="22"/>
+        </w:rPr>
+      </w:pPr>
+      <w:r>
+        <w:rPr>
+          <w:sz w:val="22"/>
+          <w:szCs w:val="22"/>
+        </w:rPr>
+        <w:t xml:space="preserve">&lt;/p&gt; </w:t>
+      </w:r>
+    </w:p>
+    <w:p>
+      <w:pPr>
+        <w:pStyle w:val="Default"/>
+        <w:ind w:left="720" w:firstLine="720"/>
+        <w:rPr>
+          <w:sz w:val="22"/>
+          <w:szCs w:val="22"/>
+        </w:rPr>
+      </w:pPr>
+      <w:r>
+        <w:rPr>
+          <w:sz w:val="22"/>
+          <w:szCs w:val="22"/>
+        </w:rPr>
+        <w:t xml:space="preserve">&lt;p class="lead"&gt; </w:t>
+      </w:r>
+    </w:p>
+    <w:p>
+      <w:pPr>
+        <w:pStyle w:val="Default"/>
+        <w:ind w:left="1440" w:firstLine="720"/>
+        <w:rPr>
+          <w:sz w:val="22"/>
+          <w:szCs w:val="22"/>
+        </w:rPr>
+      </w:pPr>
+      <w:r>
+        <w:rPr>
+          <w:sz w:val="22"/>
+          <w:szCs w:val="22"/>
+        </w:rPr>
+        <w:t xml:space="preserve">In this application we will use AngularJS framework. </w:t>
+      </w:r>
+    </w:p>
+    <w:p>
+      <w:pPr>
+        <w:pStyle w:val="Default"/>
+        <w:ind w:left="1440"/>
+        <w:rPr>
+          <w:sz w:val="22"/>
+          <w:szCs w:val="22"/>
+        </w:rPr>
+      </w:pPr>
+      <w:r>
+        <w:rPr>
+          <w:sz w:val="22"/>
+          <w:szCs w:val="22"/>
+        </w:rPr>
+        <w:t xml:space="preserve">&lt;/p&gt; </w:t>
+      </w:r>
+    </w:p>
+    <w:p>
+      <w:pPr>
+        <w:pStyle w:val="Default"/>
+        <w:ind w:firstLine="720"/>
+        <w:rPr>
+          <w:sz w:val="22"/>
+          <w:szCs w:val="22"/>
+        </w:rPr>
+      </w:pPr>
+      <w:r>
+        <w:rPr>
+          <w:sz w:val="22"/>
+          <w:szCs w:val="22"/>
+        </w:rPr>
+        <w:t xml:space="preserve">&lt;/div&gt; </w:t>
+      </w:r>
+    </w:p>
+    <w:p>
+      <w:pPr>
+        <w:pStyle w:val="Default"/>
+        <w:rPr>
+          <w:sz w:val="22"/>
+          <w:szCs w:val="22"/>
+        </w:rPr>
+      </w:pPr>
+      <w:r>
+        <w:rPr>
+          <w:sz w:val="22"/>
+          <w:szCs w:val="22"/>
+        </w:rPr>
+        <w:t xml:space="preserve">&lt;p&gt; </w:t>
+      </w:r>
+    </w:p>
+    <w:p>
+      <w:pPr>
+        <w:pStyle w:val="Default"/>
+        <w:ind w:left="720"/>
+        <w:rPr>
+          <w:sz w:val="22"/>
+          <w:szCs w:val="22"/>
+        </w:rPr>
+      </w:pPr>
+      <w:r>
+        <w:rPr>
+          <w:sz w:val="22"/>
+          <w:szCs w:val="22"/>
+        </w:rPr>
+        <w:t xml:space="preserve">&lt;a class="btn btn-primary btn-lg" role="button" ng-click="toggleDescriptionShow()"&gt;Show/Hide Description&lt;/a&gt; </w:t>
+      </w:r>
+    </w:p>
+    <w:p>
+      <w:pPr>
+        <w:pStyle w:val="Default"/>
+        <w:rPr>
+          <w:sz w:val="22"/>
+          <w:szCs w:val="22"/>
+        </w:rPr>
+      </w:pPr>
+      <w:r>
+        <w:rPr>
+          <w:sz w:val="22"/>
+          <w:szCs w:val="22"/>
+        </w:rPr>
+        <w:t xml:space="preserve">&lt;/p&gt; </w:t>
+      </w:r>
+    </w:p>
+    <w:p>
+      <w:r>
+        <w:t xml:space="preserve">&lt;/div&gt;   </w:t>
+      </w:r>
+    </w:p>
+    <w:p>
+      <w:pPr>
+        <w:pStyle w:val="Default"/>
+        <w:rPr>
+          <w:sz w:val="22"/>
+          <w:szCs w:val="22"/>
+        </w:rPr>
+      </w:pPr>
+      <w:r>
+        <w:t>13</w:t>
       </w:r>
       <w:r>
         <w:t>.</w:t>
       </w:r>
       <w:r>
-        <w:t xml:space="preserve">  </w:t>
-      </w:r>
-      <w:r>
-        <w:t>Create scripts/DescriptionController.js and populate an angular controller with the same name with the following code</w:t>
-      </w:r>
-      <w:r>
-        <w:t>:</w:t>
-      </w:r>
-    </w:p>
-    <w:p>
-      <w:pPr>
-        <w:pStyle w:val="Default"/>
-        <w:ind w:left="720"/>
+        <w:t xml:space="preserve"> </w:t>
+      </w:r>
+      <w:r>
+        <w:rPr>
+          <w:sz w:val="22"/>
+          <w:szCs w:val="22"/>
+        </w:rPr>
+        <w:t xml:space="preserve"> Use the directive ‘ng-hide’ to show/hide the description; </w:t>
+      </w:r>
+    </w:p>
+    <w:p>
+      <w:pPr>
+        <w:pStyle w:val="Default"/>
+        <w:rPr>
+          <w:sz w:val="22"/>
+          <w:szCs w:val="22"/>
+        </w:rPr>
+      </w:pPr>
+    </w:p>
+    <w:p>
+      <w:pPr>
+        <w:pStyle w:val="Default"/>
+        <w:rPr>
+          <w:sz w:val="22"/>
+          <w:szCs w:val="22"/>
+        </w:rPr>
+      </w:pPr>
+      <w:r>
+        <w:rPr>
+          <w:sz w:val="22"/>
+          <w:szCs w:val="22"/>
+        </w:rPr>
+        <w:t xml:space="preserve">14. Create ScopesController in the scripts folder with the following content: </w:t>
+      </w:r>
+    </w:p>
+    <w:p>
+      <w:pPr>
+        <w:pStyle w:val="Default"/>
         <w:rPr>
           <w:sz w:val="22"/>
           <w:szCs w:val="22"/>
@@ -336,7 +730,6 @@
     <w:p>
       <w:pPr>
         <w:pStyle w:val="Default"/>
-        <w:ind w:left="720"/>
         <w:rPr>
           <w:sz w:val="22"/>
           <w:szCs w:val="22"/>
@@ -353,7 +746,6 @@
     <w:p>
       <w:pPr>
         <w:pStyle w:val="Default"/>
-        <w:ind w:left="720"/>
         <w:rPr>
           <w:sz w:val="22"/>
           <w:szCs w:val="22"/>
@@ -370,7 +762,7 @@
     <w:p>
       <w:pPr>
         <w:pStyle w:val="Default"/>
-        <w:ind w:left="1440"/>
+        <w:ind w:firstLine="720"/>
         <w:rPr>
           <w:sz w:val="22"/>
           <w:szCs w:val="22"/>
@@ -387,6 +779,38 @@
     <w:p>
       <w:pPr>
         <w:pStyle w:val="Default"/>
+        <w:rPr>
+          <w:sz w:val="22"/>
+          <w:szCs w:val="22"/>
+        </w:rPr>
+      </w:pPr>
+      <w:r>
+        <w:rPr>
+          <w:sz w:val="22"/>
+          <w:szCs w:val="22"/>
+        </w:rPr>
+        <w:t xml:space="preserve">}; </w:t>
+      </w:r>
+    </w:p>
+    <w:p>
+      <w:pPr>
+        <w:pStyle w:val="Default"/>
+        <w:rPr>
+          <w:sz w:val="22"/>
+          <w:szCs w:val="22"/>
+        </w:rPr>
+      </w:pPr>
+      <w:r>
+        <w:rPr>
+          <w:sz w:val="22"/>
+          <w:szCs w:val="22"/>
+        </w:rPr>
+        <w:t xml:space="preserve">$scope.setFirstVariable = function(val) { </w:t>
+      </w:r>
+    </w:p>
+    <w:p>
+      <w:pPr>
+        <w:pStyle w:val="Default"/>
         <w:ind w:firstLine="720"/>
         <w:rPr>
           <w:sz w:val="22"/>
@@ -398,469 +822,69 @@
           <w:sz w:val="22"/>
           <w:szCs w:val="22"/>
         </w:rPr>
+        <w:t xml:space="preserve">$scope.firstVariable = val; </w:t>
+      </w:r>
+    </w:p>
+    <w:p>
+      <w:pPr>
+        <w:pStyle w:val="Default"/>
+        <w:rPr>
+          <w:sz w:val="22"/>
+          <w:szCs w:val="22"/>
+        </w:rPr>
+      </w:pPr>
+      <w:r>
+        <w:rPr>
+          <w:sz w:val="22"/>
+          <w:szCs w:val="22"/>
+        </w:rPr>
         <w:t xml:space="preserve">}; </w:t>
       </w:r>
     </w:p>
     <w:p>
       <w:pPr>
         <w:pStyle w:val="Default"/>
-        <w:ind w:left="720"/>
-        <w:rPr>
-          <w:sz w:val="22"/>
-          <w:szCs w:val="22"/>
-        </w:rPr>
-      </w:pPr>
-      <w:r>
-        <w:rPr>
-          <w:sz w:val="22"/>
-          <w:szCs w:val="22"/>
-        </w:rPr>
-        <w:t xml:space="preserve">$scope.setFirstVariable = function(val) { </w:t>
-      </w:r>
-    </w:p>
-    <w:p>
-      <w:pPr>
-        <w:pStyle w:val="Default"/>
-        <w:ind w:left="720" w:firstLine="720"/>
-        <w:rPr>
-          <w:sz w:val="22"/>
-          <w:szCs w:val="22"/>
-        </w:rPr>
-      </w:pPr>
-      <w:r>
-        <w:rPr>
-          <w:sz w:val="22"/>
-          <w:szCs w:val="22"/>
-        </w:rPr>
-        <w:t xml:space="preserve">$scope.firstVariable = val; </w:t>
-      </w:r>
-    </w:p>
-    <w:p>
-      <w:pPr>
-        <w:ind w:left="720"/>
-      </w:pPr>
-      <w:r>
-        <w:t>};</w:t>
-      </w:r>
-    </w:p>
-    <w:p>
-      <w:r>
-        <w:t>11</w:t>
-      </w:r>
-      <w:r>
-        <w:t>. Add to the index.html a &lt;div&gt;&lt;/div&gt; which includes a html template controlled by DescriptionController.</w:t>
-      </w:r>
-    </w:p>
-    <w:p>
-      <w:r>
-        <w:t>12</w:t>
-      </w:r>
-      <w:r>
-        <w:t>. Complete the html template:</w:t>
-      </w:r>
-    </w:p>
-    <w:p>
-      <w:pPr>
-        <w:pStyle w:val="Default"/>
-        <w:rPr>
-          <w:sz w:val="22"/>
-          <w:szCs w:val="22"/>
-        </w:rPr>
-      </w:pPr>
-      <w:r>
-        <w:rPr>
-          <w:sz w:val="22"/>
-          <w:szCs w:val="22"/>
-        </w:rPr>
-        <w:t xml:space="preserve">&lt;div class="container"&gt; </w:t>
-      </w:r>
-    </w:p>
-    <w:p>
-      <w:pPr>
-        <w:pStyle w:val="Default"/>
-        <w:ind w:firstLine="720"/>
-        <w:rPr>
-          <w:sz w:val="22"/>
-          <w:szCs w:val="22"/>
-        </w:rPr>
-      </w:pPr>
-      <w:r>
-        <w:rPr>
-          <w:sz w:val="22"/>
-          <w:szCs w:val="22"/>
-        </w:rPr>
-        <w:t xml:space="preserve">&lt;div class="jumbotron" ng-show="descriptionShow"&gt; </w:t>
-      </w:r>
-    </w:p>
-    <w:p>
-      <w:pPr>
-        <w:pStyle w:val="Default"/>
-        <w:ind w:left="720" w:firstLine="720"/>
-        <w:rPr>
-          <w:sz w:val="22"/>
-          <w:szCs w:val="22"/>
-        </w:rPr>
-      </w:pPr>
-      <w:r>
-        <w:rPr>
-          <w:sz w:val="22"/>
-          <w:szCs w:val="22"/>
-        </w:rPr>
-        <w:t xml:space="preserve">&lt;h1&gt;{{title}}&lt;/h1&gt; </w:t>
-      </w:r>
-    </w:p>
-    <w:p>
-      <w:pPr>
-        <w:pStyle w:val="Default"/>
-        <w:ind w:left="720" w:firstLine="720"/>
-        <w:rPr>
-          <w:sz w:val="22"/>
-          <w:szCs w:val="22"/>
-        </w:rPr>
-      </w:pPr>
-      <w:r>
-        <w:rPr>
-          <w:sz w:val="22"/>
-          <w:szCs w:val="22"/>
-        </w:rPr>
-        <w:t xml:space="preserve">&lt;p class="lead"&gt; </w:t>
-      </w:r>
-    </w:p>
-    <w:p>
-      <w:pPr>
-        <w:pStyle w:val="Default"/>
-        <w:ind w:left="1440" w:firstLine="720"/>
-        <w:rPr>
-          <w:sz w:val="22"/>
-          <w:szCs w:val="22"/>
-        </w:rPr>
-      </w:pPr>
-      <w:r>
-        <w:rPr>
-          <w:sz w:val="22"/>
-          <w:szCs w:val="22"/>
-        </w:rPr>
-        <w:t xml:space="preserve">A simple demo application. </w:t>
-      </w:r>
-    </w:p>
-    <w:p>
-      <w:pPr>
-        <w:pStyle w:val="Default"/>
-        <w:ind w:left="720" w:firstLine="720"/>
-        <w:rPr>
-          <w:sz w:val="22"/>
-          <w:szCs w:val="22"/>
-        </w:rPr>
-      </w:pPr>
-      <w:r>
-        <w:rPr>
-          <w:sz w:val="22"/>
-          <w:szCs w:val="22"/>
-        </w:rPr>
-        <w:t xml:space="preserve">&lt;/p&gt; </w:t>
-      </w:r>
-    </w:p>
-    <w:p>
-      <w:pPr>
-        <w:pStyle w:val="Default"/>
-        <w:ind w:left="720" w:firstLine="720"/>
-        <w:rPr>
-          <w:sz w:val="22"/>
-          <w:szCs w:val="22"/>
-        </w:rPr>
-      </w:pPr>
-      <w:r>
-        <w:rPr>
-          <w:sz w:val="22"/>
-          <w:szCs w:val="22"/>
-        </w:rPr>
-        <w:t xml:space="preserve">&lt;p class="lead"&gt; </w:t>
-      </w:r>
-    </w:p>
-    <w:p>
-      <w:pPr>
-        <w:pStyle w:val="Default"/>
-        <w:ind w:left="1440" w:firstLine="720"/>
-        <w:rPr>
-          <w:sz w:val="22"/>
-          <w:szCs w:val="22"/>
-        </w:rPr>
-      </w:pPr>
-      <w:r>
-        <w:rPr>
-          <w:sz w:val="22"/>
-          <w:szCs w:val="22"/>
-        </w:rPr>
-        <w:t xml:space="preserve">In this application we will use AngularJS framework. </w:t>
-      </w:r>
-    </w:p>
-    <w:p>
-      <w:pPr>
-        <w:pStyle w:val="Default"/>
-        <w:ind w:left="1440"/>
-        <w:rPr>
-          <w:sz w:val="22"/>
-          <w:szCs w:val="22"/>
-        </w:rPr>
-      </w:pPr>
-      <w:r>
-        <w:rPr>
-          <w:sz w:val="22"/>
-          <w:szCs w:val="22"/>
-        </w:rPr>
-        <w:t xml:space="preserve">&lt;/p&gt; </w:t>
-      </w:r>
-    </w:p>
-    <w:p>
-      <w:pPr>
-        <w:pStyle w:val="Default"/>
-        <w:ind w:firstLine="720"/>
-        <w:rPr>
-          <w:sz w:val="22"/>
-          <w:szCs w:val="22"/>
-        </w:rPr>
-      </w:pPr>
-      <w:r>
-        <w:rPr>
-          <w:sz w:val="22"/>
-          <w:szCs w:val="22"/>
-        </w:rPr>
-        <w:t xml:space="preserve">&lt;/div&gt; </w:t>
-      </w:r>
-    </w:p>
-    <w:p>
-      <w:pPr>
-        <w:pStyle w:val="Default"/>
-        <w:rPr>
-          <w:sz w:val="22"/>
-          <w:szCs w:val="22"/>
-        </w:rPr>
-      </w:pPr>
-      <w:r>
-        <w:rPr>
-          <w:sz w:val="22"/>
-          <w:szCs w:val="22"/>
-        </w:rPr>
-        <w:t xml:space="preserve">&lt;p&gt; </w:t>
-      </w:r>
-    </w:p>
-    <w:p>
-      <w:pPr>
-        <w:pStyle w:val="Default"/>
-        <w:ind w:left="720"/>
-        <w:rPr>
-          <w:sz w:val="22"/>
-          <w:szCs w:val="22"/>
-        </w:rPr>
-      </w:pPr>
-      <w:r>
-        <w:rPr>
-          <w:sz w:val="22"/>
-          <w:szCs w:val="22"/>
-        </w:rPr>
-        <w:t xml:space="preserve">&lt;a class="btn btn-primary btn-lg" role="button" ng-click="toggleDescriptionShow()"&gt;Show/Hide Description&lt;/a&gt; </w:t>
-      </w:r>
-    </w:p>
-    <w:p>
-      <w:pPr>
-        <w:pStyle w:val="Default"/>
-        <w:rPr>
-          <w:sz w:val="22"/>
-          <w:szCs w:val="22"/>
-        </w:rPr>
-      </w:pPr>
-      <w:r>
-        <w:rPr>
-          <w:sz w:val="22"/>
-          <w:szCs w:val="22"/>
-        </w:rPr>
-        <w:t xml:space="preserve">&lt;/p&gt; </w:t>
-      </w:r>
-    </w:p>
-    <w:p>
-      <w:r>
-        <w:t xml:space="preserve">&lt;/div&gt;   </w:t>
-      </w:r>
-    </w:p>
-    <w:p>
-      <w:pPr>
-        <w:pStyle w:val="Default"/>
-        <w:rPr>
-          <w:sz w:val="22"/>
-          <w:szCs w:val="22"/>
-        </w:rPr>
-      </w:pPr>
-      <w:r>
-        <w:t>13</w:t>
-      </w:r>
-      <w:r>
-        <w:t>.</w:t>
-      </w:r>
-      <w:r>
-        <w:t xml:space="preserve"> </w:t>
-      </w:r>
-      <w:r>
-        <w:rPr>
-          <w:sz w:val="22"/>
-          <w:szCs w:val="22"/>
-        </w:rPr>
-        <w:t xml:space="preserve"> Use the directive ‘ng-hide’ to show/hide the description; </w:t>
-      </w:r>
-    </w:p>
-    <w:p>
-      <w:pPr>
-        <w:pStyle w:val="Default"/>
-        <w:rPr>
-          <w:sz w:val="22"/>
-          <w:szCs w:val="22"/>
-        </w:rPr>
-      </w:pPr>
-    </w:p>
-    <w:p>
-      <w:pPr>
-        <w:pStyle w:val="Default"/>
-        <w:rPr>
-          <w:sz w:val="22"/>
-          <w:szCs w:val="22"/>
-        </w:rPr>
-      </w:pPr>
-      <w:r>
-        <w:rPr>
-          <w:sz w:val="22"/>
-          <w:szCs w:val="22"/>
-        </w:rPr>
-        <w:t xml:space="preserve">14. Create ScopesController in the scripts folder with the following content: </w:t>
-      </w:r>
-    </w:p>
-    <w:p>
-      <w:pPr>
-        <w:pStyle w:val="Default"/>
-        <w:rPr>
-          <w:sz w:val="22"/>
-          <w:szCs w:val="22"/>
-        </w:rPr>
-      </w:pPr>
-      <w:r>
-        <w:rPr>
-          <w:sz w:val="22"/>
-          <w:szCs w:val="22"/>
-        </w:rPr>
-        <w:t xml:space="preserve">$scope.title = 'Two Way Binding Demo'; </w:t>
-      </w:r>
-    </w:p>
-    <w:p>
-      <w:pPr>
-        <w:pStyle w:val="Default"/>
-        <w:rPr>
-          <w:sz w:val="22"/>
-          <w:szCs w:val="22"/>
-        </w:rPr>
-      </w:pPr>
-      <w:r>
-        <w:rPr>
-          <w:sz w:val="22"/>
-          <w:szCs w:val="22"/>
-        </w:rPr>
-        <w:t xml:space="preserve">$scope.childtemplate = 'templates/childscope.html'; </w:t>
-      </w:r>
-    </w:p>
-    <w:p>
-      <w:pPr>
-        <w:pStyle w:val="Default"/>
-        <w:rPr>
-          <w:sz w:val="22"/>
-          <w:szCs w:val="22"/>
-        </w:rPr>
-      </w:pPr>
-      <w:r>
-        <w:rPr>
-          <w:sz w:val="22"/>
-          <w:szCs w:val="22"/>
-        </w:rPr>
-        <w:t xml:space="preserve">$scope.resetFirstVariable = function() { </w:t>
-      </w:r>
-    </w:p>
-    <w:p>
-      <w:pPr>
-        <w:pStyle w:val="Default"/>
-        <w:ind w:firstLine="720"/>
-        <w:rPr>
-          <w:sz w:val="22"/>
-          <w:szCs w:val="22"/>
-        </w:rPr>
-      </w:pPr>
-      <w:r>
-        <w:rPr>
-          <w:sz w:val="22"/>
-          <w:szCs w:val="22"/>
-        </w:rPr>
-        <w:t xml:space="preserve">$scope.firstVariable = undefined; </w:t>
-      </w:r>
-    </w:p>
-    <w:p>
-      <w:pPr>
-        <w:pStyle w:val="Default"/>
-        <w:rPr>
-          <w:sz w:val="22"/>
-          <w:szCs w:val="22"/>
-        </w:rPr>
-      </w:pPr>
-      <w:r>
-        <w:rPr>
-          <w:sz w:val="22"/>
-          <w:szCs w:val="22"/>
-        </w:rPr>
-        <w:t xml:space="preserve">}; </w:t>
-      </w:r>
-    </w:p>
-    <w:p>
-      <w:pPr>
-        <w:pStyle w:val="Default"/>
-        <w:rPr>
-          <w:sz w:val="22"/>
-          <w:szCs w:val="22"/>
-        </w:rPr>
-      </w:pPr>
-      <w:r>
-        <w:rPr>
-          <w:sz w:val="22"/>
-          <w:szCs w:val="22"/>
-        </w:rPr>
-        <w:t xml:space="preserve">$scope.setFirstVariable = function(val) { </w:t>
-      </w:r>
-    </w:p>
-    <w:p>
-      <w:pPr>
-        <w:pStyle w:val="Default"/>
-        <w:ind w:firstLine="720"/>
-        <w:rPr>
-          <w:sz w:val="22"/>
-          <w:szCs w:val="22"/>
-        </w:rPr>
-      </w:pPr>
-      <w:r>
-        <w:rPr>
-          <w:sz w:val="22"/>
-          <w:szCs w:val="22"/>
-        </w:rPr>
-        <w:t xml:space="preserve">$scope.firstVariable = val; </w:t>
-      </w:r>
-    </w:p>
-    <w:p>
-      <w:pPr>
-        <w:pStyle w:val="Default"/>
-        <w:rPr>
-          <w:sz w:val="22"/>
-          <w:szCs w:val="22"/>
-        </w:rPr>
-      </w:pPr>
-      <w:r>
-        <w:rPr>
-          <w:sz w:val="22"/>
-          <w:szCs w:val="22"/>
-        </w:rPr>
-        <w:t xml:space="preserve">}; </w:t>
-      </w:r>
+        <w:rPr>
+          <w:sz w:val="22"/>
+          <w:szCs w:val="22"/>
+        </w:rPr>
+      </w:pPr>
+    </w:p>
+    <w:p>
+      <w:pPr>
+        <w:pStyle w:val="Default"/>
+        <w:rPr>
+          <w:sz w:val="22"/>
+          <w:szCs w:val="22"/>
+        </w:rPr>
+      </w:pPr>
+    </w:p>
+    <w:p>
+      <w:pPr>
+        <w:pStyle w:val="Default"/>
+        <w:rPr>
+          <w:sz w:val="22"/>
+          <w:szCs w:val="22"/>
+        </w:rPr>
+      </w:pPr>
+    </w:p>
+    <w:p>
+      <w:pPr>
+        <w:pStyle w:val="Default"/>
+        <w:rPr>
+          <w:sz w:val="22"/>
+          <w:szCs w:val="22"/>
+        </w:rPr>
+      </w:pPr>
+    </w:p>
+    <w:p>
+      <w:pPr>
+        <w:pStyle w:val="Default"/>
+        <w:rPr>
+          <w:sz w:val="22"/>
+          <w:szCs w:val="22"/>
+        </w:rPr>
+      </w:pPr>
     </w:p>
     <w:p>
       <w:pPr>
@@ -1000,15 +1024,6 @@
       </w:r>
     </w:p>
     <w:p>
-      <w:pPr>
-        <w:pStyle w:val="Default"/>
-        <w:rPr>
-          <w:sz w:val="22"/>
-          <w:szCs w:val="22"/>
-        </w:rPr>
-      </w:pPr>
-    </w:p>
-    <w:p>
       <w:r>
         <w:t>16. Use ng-include to include the scopes.html in index.html.</w:t>
       </w:r>
@@ -1153,133 +1168,32 @@
           <w:szCs w:val="22"/>
         </w:rPr>
       </w:pPr>
-    </w:p>
-    <w:p>
-      <w:pPr>
-        <w:pStyle w:val="Default"/>
-        <w:rPr>
-          <w:sz w:val="22"/>
-          <w:szCs w:val="22"/>
-        </w:rPr>
-      </w:pPr>
-    </w:p>
-    <w:p>
-      <w:pPr>
-        <w:pStyle w:val="Default"/>
-        <w:rPr>
-          <w:sz w:val="22"/>
-          <w:szCs w:val="22"/>
-        </w:rPr>
-      </w:pPr>
-    </w:p>
-    <w:p>
-      <w:pPr>
-        <w:pStyle w:val="Default"/>
-        <w:rPr>
-          <w:sz w:val="22"/>
-          <w:szCs w:val="22"/>
-        </w:rPr>
-      </w:pPr>
-    </w:p>
-    <w:p>
-      <w:pPr>
-        <w:pStyle w:val="Default"/>
-        <w:rPr>
-          <w:sz w:val="22"/>
-          <w:szCs w:val="22"/>
-        </w:rPr>
-      </w:pPr>
-    </w:p>
-    <w:p>
-      <w:pPr>
-        <w:pStyle w:val="Default"/>
-        <w:rPr>
-          <w:sz w:val="22"/>
-          <w:szCs w:val="22"/>
-        </w:rPr>
-      </w:pPr>
-    </w:p>
-    <w:p>
-      <w:pPr>
-        <w:pStyle w:val="Default"/>
-        <w:rPr>
-          <w:sz w:val="22"/>
-          <w:szCs w:val="22"/>
-        </w:rPr>
-      </w:pPr>
-    </w:p>
-    <w:p>
-      <w:pPr>
-        <w:pStyle w:val="Default"/>
-        <w:rPr>
-          <w:sz w:val="22"/>
-          <w:szCs w:val="22"/>
-        </w:rPr>
-      </w:pPr>
-    </w:p>
-    <w:p>
-      <w:pPr>
-        <w:pStyle w:val="Default"/>
-        <w:rPr>
-          <w:sz w:val="22"/>
-          <w:szCs w:val="22"/>
-        </w:rPr>
-      </w:pPr>
-    </w:p>
-    <w:p>
-      <w:pPr>
-        <w:pStyle w:val="Default"/>
-        <w:rPr>
-          <w:sz w:val="22"/>
-          <w:szCs w:val="22"/>
-        </w:rPr>
-      </w:pPr>
-    </w:p>
-    <w:p>
-      <w:pPr>
-        <w:pStyle w:val="Default"/>
-        <w:rPr>
-          <w:sz w:val="22"/>
-          <w:szCs w:val="22"/>
-        </w:rPr>
-      </w:pPr>
-    </w:p>
-    <w:p>
-      <w:pPr>
-        <w:pStyle w:val="Default"/>
-        <w:rPr>
-          <w:sz w:val="22"/>
-          <w:szCs w:val="22"/>
-        </w:rPr>
-      </w:pPr>
-      <w:r>
-        <w:rPr>
-          <w:sz w:val="22"/>
-          <w:szCs w:val="22"/>
+      <w:r>
+        <w:rPr>
+          <w:sz w:val="22"/>
+          <w:szCs w:val="22"/>
+        </w:rPr>
+        <w:t xml:space="preserve">18.  Create MenuController: </w:t>
+      </w:r>
+    </w:p>
+    <w:p>
+      <w:pPr>
+        <w:pStyle w:val="Default"/>
+        <w:rPr>
+          <w:sz w:val="22"/>
+          <w:szCs w:val="22"/>
+        </w:rPr>
+      </w:pPr>
+      <w:r>
+        <w:rPr>
+          <w:noProof/>
         </w:rPr>
         <w:lastRenderedPageBreak/>
-        <w:t xml:space="preserve">18.  Create MenuController: </w:t>
-      </w:r>
-    </w:p>
-    <w:p>
-      <w:pPr>
-        <w:pStyle w:val="Default"/>
-        <w:rPr>
-          <w:sz w:val="22"/>
-          <w:szCs w:val="22"/>
-        </w:rPr>
-      </w:pPr>
-      <w:r>
-        <w:rPr>
-          <w:noProof/>
-          <w:sz w:val="22"/>
-          <w:szCs w:val="22"/>
-        </w:rPr>
         <w:drawing>
-          <wp:inline distT="0" distB="0" distL="0" distR="0">
-            <wp:extent cx="5527675" cy="1668780"/>
-            <wp:effectExtent l="0" t="0" r="0" b="7620"/>
-            <wp:docPr id="13" name="Picture 13"/>
+          <wp:inline distT="0" distB="0" distL="0" distR="0" wp14:anchorId="3502F088" wp14:editId="40747588">
+            <wp:extent cx="4762500" cy="1695450"/>
+            <wp:effectExtent l="0" t="0" r="0" b="0"/>
+            <wp:docPr id="3" name="Picture 3"/>
             <wp:cNvGraphicFramePr>
               <a:graphicFrameLocks xmlns:a="http://schemas.openxmlformats.org/drawingml/2006/main" noChangeAspect="1"/>
             </wp:cNvGraphicFramePr>
@@ -1287,36 +1201,23 @@
               <a:graphicData uri="http://schemas.openxmlformats.org/drawingml/2006/picture">
                 <pic:pic xmlns:pic="http://schemas.openxmlformats.org/drawingml/2006/picture">
                   <pic:nvPicPr>
-                    <pic:cNvPr id="0" name="Picture 8"/>
-                    <pic:cNvPicPr>
-                      <a:picLocks noChangeAspect="1" noChangeArrowheads="1"/>
-                    </pic:cNvPicPr>
+                    <pic:cNvPr id="1" name=""/>
+                    <pic:cNvPicPr/>
                   </pic:nvPicPr>
                   <pic:blipFill>
-                    <a:blip r:embed="rId7">
-                      <a:extLst>
-                        <a:ext uri="{28A0092B-C50C-407E-A947-70E740481C1C}">
-                          <a14:useLocalDpi xmlns:a14="http://schemas.microsoft.com/office/drawing/2010/main" val="0"/>
-                        </a:ext>
-                      </a:extLst>
-                    </a:blip>
-                    <a:srcRect/>
+                    <a:blip r:embed="rId7"/>
                     <a:stretch>
                       <a:fillRect/>
                     </a:stretch>
                   </pic:blipFill>
-                  <pic:spPr bwMode="auto">
+                  <pic:spPr>
                     <a:xfrm>
                       <a:off x="0" y="0"/>
-                      <a:ext cx="5527675" cy="1668780"/>
+                      <a:ext cx="4762500" cy="1695450"/>
                     </a:xfrm>
                     <a:prstGeom prst="rect">
                       <a:avLst/>
                     </a:prstGeom>
-                    <a:noFill/>
-                    <a:ln>
-                      <a:noFill/>
-                    </a:ln>
                   </pic:spPr>
                 </pic:pic>
               </a:graphicData>
@@ -1333,15 +1234,6 @@
           <w:szCs w:val="22"/>
         </w:rPr>
       </w:pPr>
-    </w:p>
-    <w:p>
-      <w:pPr>
-        <w:pStyle w:val="Default"/>
-        <w:rPr>
-          <w:sz w:val="22"/>
-          <w:szCs w:val="22"/>
-        </w:rPr>
-      </w:pPr>
       <w:r>
         <w:rPr>
           <w:sz w:val="22"/>
@@ -1380,504 +1272,6 @@
     </w:p>
     <w:p>
       <w:pPr>
-        <w:shd w:val="clear" w:color="auto" w:fill="2B2B2B"/>
-        <w:tabs>
-          <w:tab w:val="left" w:pos="916"/>
-          <w:tab w:val="left" w:pos="1832"/>
-          <w:tab w:val="left" w:pos="2748"/>
-          <w:tab w:val="left" w:pos="3664"/>
-          <w:tab w:val="left" w:pos="4580"/>
-          <w:tab w:val="left" w:pos="5496"/>
-          <w:tab w:val="left" w:pos="6412"/>
-          <w:tab w:val="left" w:pos="7328"/>
-          <w:tab w:val="left" w:pos="8244"/>
-          <w:tab w:val="left" w:pos="9160"/>
-          <w:tab w:val="left" w:pos="10076"/>
-          <w:tab w:val="left" w:pos="10992"/>
-          <w:tab w:val="left" w:pos="11908"/>
-          <w:tab w:val="left" w:pos="12824"/>
-          <w:tab w:val="left" w:pos="13740"/>
-          <w:tab w:val="left" w:pos="14656"/>
-        </w:tabs>
-        <w:spacing w:after="0" w:line="240" w:lineRule="auto"/>
-        <w:rPr>
-          <w:rFonts w:ascii="Courier New" w:eastAsia="Times New Roman" w:hAnsi="Courier New" w:cs="Courier New"/>
-          <w:color w:val="A9B7C6"/>
-          <w:sz w:val="23"/>
-          <w:szCs w:val="23"/>
-        </w:rPr>
-      </w:pPr>
-      <w:r>
-        <w:rPr>
-          <w:rFonts w:ascii="Courier New" w:eastAsia="Times New Roman" w:hAnsi="Courier New" w:cs="Courier New"/>
-          <w:color w:val="E8BF6A"/>
-          <w:sz w:val="23"/>
-          <w:szCs w:val="23"/>
-        </w:rPr>
-        <w:t xml:space="preserve">&lt;div </w:t>
-      </w:r>
-      <w:r>
-        <w:rPr>
-          <w:rFonts w:ascii="Courier New" w:eastAsia="Times New Roman" w:hAnsi="Courier New" w:cs="Courier New"/>
-          <w:color w:val="BABABA"/>
-          <w:sz w:val="23"/>
-          <w:szCs w:val="23"/>
-        </w:rPr>
-        <w:t>ng-controller=</w:t>
-      </w:r>
-      <w:r>
-        <w:rPr>
-          <w:rFonts w:ascii="Courier New" w:eastAsia="Times New Roman" w:hAnsi="Courier New" w:cs="Courier New"/>
-          <w:color w:val="A5C261"/>
-          <w:sz w:val="23"/>
-          <w:szCs w:val="23"/>
-        </w:rPr>
-        <w:t>"OtherController"</w:t>
-      </w:r>
-      <w:r>
-        <w:rPr>
-          <w:rFonts w:ascii="Courier New" w:eastAsia="Times New Roman" w:hAnsi="Courier New" w:cs="Courier New"/>
-          <w:color w:val="E8BF6A"/>
-          <w:sz w:val="23"/>
-          <w:szCs w:val="23"/>
-        </w:rPr>
-        <w:t>&gt;</w:t>
-      </w:r>
-      <w:r>
-        <w:rPr>
-          <w:rFonts w:ascii="Courier New" w:eastAsia="Times New Roman" w:hAnsi="Courier New" w:cs="Courier New"/>
-          <w:color w:val="E8BF6A"/>
-          <w:sz w:val="23"/>
-          <w:szCs w:val="23"/>
-        </w:rPr>
-        <w:br/>
-        <w:t xml:space="preserve">    &lt;p&gt;</w:t>
-      </w:r>
-      <w:r>
-        <w:rPr>
-          <w:rFonts w:ascii="Courier New" w:eastAsia="Times New Roman" w:hAnsi="Courier New" w:cs="Courier New"/>
-          <w:color w:val="E8BF6A"/>
-          <w:sz w:val="23"/>
-          <w:szCs w:val="23"/>
-        </w:rPr>
-        <w:br/>
-        <w:t xml:space="preserve">        </w:t>
-      </w:r>
-      <w:r>
-        <w:rPr>
-          <w:rFonts w:ascii="Courier New" w:eastAsia="Times New Roman" w:hAnsi="Courier New" w:cs="Courier New"/>
-          <w:color w:val="A9B7C6"/>
-          <w:sz w:val="23"/>
-          <w:szCs w:val="23"/>
-        </w:rPr>
-        <w:t>$ScopeID: {{$id}}</w:t>
-      </w:r>
-      <w:r>
-        <w:rPr>
-          <w:rFonts w:ascii="Courier New" w:eastAsia="Times New Roman" w:hAnsi="Courier New" w:cs="Courier New"/>
-          <w:color w:val="A9B7C6"/>
-          <w:sz w:val="23"/>
-          <w:szCs w:val="23"/>
-        </w:rPr>
-        <w:br/>
-        <w:t xml:space="preserve">    </w:t>
-      </w:r>
-      <w:r>
-        <w:rPr>
-          <w:rFonts w:ascii="Courier New" w:eastAsia="Times New Roman" w:hAnsi="Courier New" w:cs="Courier New"/>
-          <w:color w:val="E8BF6A"/>
-          <w:sz w:val="23"/>
-          <w:szCs w:val="23"/>
-        </w:rPr>
-        <w:t>&lt;/p&gt;</w:t>
-      </w:r>
-      <w:r>
-        <w:rPr>
-          <w:rFonts w:ascii="Courier New" w:eastAsia="Times New Roman" w:hAnsi="Courier New" w:cs="Courier New"/>
-          <w:color w:val="E8BF6A"/>
-          <w:sz w:val="23"/>
-          <w:szCs w:val="23"/>
-        </w:rPr>
-        <w:br/>
-        <w:t xml:space="preserve">    &lt;p&gt;</w:t>
-      </w:r>
-      <w:r>
-        <w:rPr>
-          <w:rFonts w:ascii="Courier New" w:eastAsia="Times New Roman" w:hAnsi="Courier New" w:cs="Courier New"/>
-          <w:color w:val="E8BF6A"/>
-          <w:sz w:val="23"/>
-          <w:szCs w:val="23"/>
-        </w:rPr>
-        <w:br/>
-        <w:t xml:space="preserve">        </w:t>
-      </w:r>
-      <w:r>
-        <w:rPr>
-          <w:rFonts w:ascii="Courier New" w:eastAsia="Times New Roman" w:hAnsi="Courier New" w:cs="Courier New"/>
-          <w:color w:val="A9B7C6"/>
-          <w:sz w:val="23"/>
-          <w:szCs w:val="23"/>
-        </w:rPr>
-        <w:t>Parent title is: {{title}}</w:t>
-      </w:r>
-      <w:r>
-        <w:rPr>
-          <w:rFonts w:ascii="Courier New" w:eastAsia="Times New Roman" w:hAnsi="Courier New" w:cs="Courier New"/>
-          <w:color w:val="A9B7C6"/>
-          <w:sz w:val="23"/>
-          <w:szCs w:val="23"/>
-        </w:rPr>
-        <w:br/>
-        <w:t xml:space="preserve">    </w:t>
-      </w:r>
-      <w:r>
-        <w:rPr>
-          <w:rFonts w:ascii="Courier New" w:eastAsia="Times New Roman" w:hAnsi="Courier New" w:cs="Courier New"/>
-          <w:color w:val="E8BF6A"/>
-          <w:sz w:val="23"/>
-          <w:szCs w:val="23"/>
-        </w:rPr>
-        <w:t>&lt;/p&gt;</w:t>
-      </w:r>
-      <w:r>
-        <w:rPr>
-          <w:rFonts w:ascii="Courier New" w:eastAsia="Times New Roman" w:hAnsi="Courier New" w:cs="Courier New"/>
-          <w:color w:val="E8BF6A"/>
-          <w:sz w:val="23"/>
-          <w:szCs w:val="23"/>
-        </w:rPr>
-        <w:br/>
-        <w:t xml:space="preserve">    &lt;p&gt;</w:t>
-      </w:r>
-      <w:r>
-        <w:rPr>
-          <w:rFonts w:ascii="Courier New" w:eastAsia="Times New Roman" w:hAnsi="Courier New" w:cs="Courier New"/>
-          <w:color w:val="E8BF6A"/>
-          <w:sz w:val="23"/>
-          <w:szCs w:val="23"/>
-        </w:rPr>
-        <w:br/>
-        <w:t xml:space="preserve">        &lt;a </w:t>
-      </w:r>
-      <w:r>
-        <w:rPr>
-          <w:rFonts w:ascii="Courier New" w:eastAsia="Times New Roman" w:hAnsi="Courier New" w:cs="Courier New"/>
-          <w:color w:val="BABABA"/>
-          <w:sz w:val="23"/>
-          <w:szCs w:val="23"/>
-        </w:rPr>
-        <w:t>class=</w:t>
-      </w:r>
-      <w:r>
-        <w:rPr>
-          <w:rFonts w:ascii="Courier New" w:eastAsia="Times New Roman" w:hAnsi="Courier New" w:cs="Courier New"/>
-          <w:color w:val="A5C261"/>
-          <w:sz w:val="23"/>
-          <w:szCs w:val="23"/>
-        </w:rPr>
-        <w:t xml:space="preserve">"btn btn-primary btn-lg" </w:t>
-      </w:r>
-      <w:r>
-        <w:rPr>
-          <w:rFonts w:ascii="Courier New" w:eastAsia="Times New Roman" w:hAnsi="Courier New" w:cs="Courier New"/>
-          <w:color w:val="BABABA"/>
-          <w:sz w:val="23"/>
-          <w:szCs w:val="23"/>
-        </w:rPr>
-        <w:t>role=</w:t>
-      </w:r>
-      <w:r>
-        <w:rPr>
-          <w:rFonts w:ascii="Courier New" w:eastAsia="Times New Roman" w:hAnsi="Courier New" w:cs="Courier New"/>
-          <w:color w:val="A5C261"/>
-          <w:sz w:val="23"/>
-          <w:szCs w:val="23"/>
-        </w:rPr>
-        <w:t xml:space="preserve">"button" </w:t>
-      </w:r>
-      <w:r>
-        <w:rPr>
-          <w:rFonts w:ascii="Courier New" w:eastAsia="Times New Roman" w:hAnsi="Courier New" w:cs="Courier New"/>
-          <w:color w:val="BABABA"/>
-          <w:sz w:val="23"/>
-          <w:szCs w:val="23"/>
-        </w:rPr>
-        <w:t>ng-click=</w:t>
-      </w:r>
-      <w:r>
-        <w:rPr>
-          <w:rFonts w:ascii="Courier New" w:eastAsia="Times New Roman" w:hAnsi="Courier New" w:cs="Courier New"/>
-          <w:color w:val="A5C261"/>
-          <w:sz w:val="23"/>
-          <w:szCs w:val="23"/>
-        </w:rPr>
-        <w:t>"setTitle()"</w:t>
-      </w:r>
-      <w:r>
-        <w:rPr>
-          <w:rFonts w:ascii="Courier New" w:eastAsia="Times New Roman" w:hAnsi="Courier New" w:cs="Courier New"/>
-          <w:color w:val="E8BF6A"/>
-          <w:sz w:val="23"/>
-          <w:szCs w:val="23"/>
-        </w:rPr>
-        <w:t>&gt;</w:t>
-      </w:r>
-      <w:r>
-        <w:rPr>
-          <w:rFonts w:ascii="Courier New" w:eastAsia="Times New Roman" w:hAnsi="Courier New" w:cs="Courier New"/>
-          <w:color w:val="A9B7C6"/>
-          <w:sz w:val="23"/>
-          <w:szCs w:val="23"/>
-        </w:rPr>
-        <w:t>Set Title</w:t>
-      </w:r>
-      <w:r>
-        <w:rPr>
-          <w:rFonts w:ascii="Courier New" w:eastAsia="Times New Roman" w:hAnsi="Courier New" w:cs="Courier New"/>
-          <w:color w:val="E8BF6A"/>
-          <w:sz w:val="23"/>
-          <w:szCs w:val="23"/>
-        </w:rPr>
-        <w:t>&lt;/a&gt;</w:t>
-      </w:r>
-      <w:r>
-        <w:rPr>
-          <w:rFonts w:ascii="Courier New" w:eastAsia="Times New Roman" w:hAnsi="Courier New" w:cs="Courier New"/>
-          <w:color w:val="E8BF6A"/>
-          <w:sz w:val="23"/>
-          <w:szCs w:val="23"/>
-        </w:rPr>
-        <w:br/>
-        <w:t xml:space="preserve">    &lt;/p&gt;</w:t>
-      </w:r>
-      <w:r>
-        <w:rPr>
-          <w:rFonts w:ascii="Courier New" w:eastAsia="Times New Roman" w:hAnsi="Courier New" w:cs="Courier New"/>
-          <w:color w:val="E8BF6A"/>
-          <w:sz w:val="23"/>
-          <w:szCs w:val="23"/>
-        </w:rPr>
-        <w:br/>
-        <w:t>&lt;/div&gt;</w:t>
-      </w:r>
-    </w:p>
-    <w:p>
-      <w:pPr>
-        <w:pStyle w:val="Default"/>
-        <w:rPr>
-          <w:sz w:val="22"/>
-          <w:szCs w:val="22"/>
-        </w:rPr>
-      </w:pPr>
-    </w:p>
-    <w:p>
-      <w:pPr>
-        <w:pStyle w:val="Default"/>
-        <w:rPr>
-          <w:color w:val="FF0000"/>
-          <w:sz w:val="22"/>
-          <w:szCs w:val="22"/>
-        </w:rPr>
-      </w:pPr>
-    </w:p>
-    <w:p>
-      <w:pPr>
-        <w:pStyle w:val="Default"/>
-        <w:rPr>
-          <w:color w:val="FF0000"/>
-          <w:sz w:val="22"/>
-          <w:szCs w:val="22"/>
-        </w:rPr>
-      </w:pPr>
-      <w:r>
-        <w:rPr>
-          <w:color w:val="FF0000"/>
-          <w:sz w:val="22"/>
-          <w:szCs w:val="22"/>
-        </w:rPr>
-        <w:t>20</w:t>
-      </w:r>
-      <w:r>
-        <w:rPr>
-          <w:color w:val="FF0000"/>
-          <w:sz w:val="22"/>
-          <w:szCs w:val="22"/>
-        </w:rPr>
-        <w:t>. Add OtherController</w:t>
-      </w:r>
-      <w:r>
-        <w:rPr>
-          <w:color w:val="FF0000"/>
-          <w:sz w:val="22"/>
-          <w:szCs w:val="22"/>
-        </w:rPr>
-        <w:t xml:space="preserve"> and</w:t>
-      </w:r>
-      <w:r>
-        <w:rPr>
-          <w:color w:val="FF0000"/>
-          <w:sz w:val="22"/>
-          <w:szCs w:val="22"/>
-        </w:rPr>
-        <w:t xml:space="preserve"> implement the setTitle function.</w:t>
-      </w:r>
-    </w:p>
-    <w:p>
-      <w:pPr>
-        <w:pStyle w:val="Default"/>
-        <w:rPr>
-          <w:color w:val="FF0000"/>
-          <w:sz w:val="22"/>
-          <w:szCs w:val="22"/>
-        </w:rPr>
-      </w:pPr>
-      <w:r>
-        <w:rPr>
-          <w:color w:val="FF0000"/>
-          <w:sz w:val="22"/>
-          <w:szCs w:val="22"/>
-        </w:rPr>
-        <w:t>21. Include ‘childscope.html’, inside the div with “</w:t>
-      </w:r>
-      <w:r>
-        <w:rPr>
-          <w:color w:val="FF0000"/>
-          <w:sz w:val="22"/>
-          <w:szCs w:val="22"/>
-        </w:rPr>
-        <w:t>Scopes</w:t>
-      </w:r>
-      <w:bookmarkStart w:id="0" w:name="_GoBack"/>
-      <w:bookmarkEnd w:id="0"/>
-      <w:r>
-        <w:rPr>
-          <w:color w:val="FF0000"/>
-          <w:sz w:val="22"/>
-          <w:szCs w:val="22"/>
-        </w:rPr>
-        <w:t>Controller” from index.html.</w:t>
-      </w:r>
-    </w:p>
-    <w:p>
-      <w:pPr>
-        <w:pStyle w:val="Default"/>
-        <w:rPr>
-          <w:sz w:val="22"/>
-          <w:szCs w:val="22"/>
-        </w:rPr>
-      </w:pPr>
-    </w:p>
-    <w:p>
-      <w:pPr>
-        <w:pStyle w:val="Default"/>
-      </w:pPr>
-      <w:r>
-        <w:rPr>
-          <w:sz w:val="22"/>
-          <w:szCs w:val="22"/>
-        </w:rPr>
-        <w:t>22</w:t>
-      </w:r>
-      <w:r>
-        <w:t xml:space="preserve">. </w:t>
-      </w:r>
-      <w:r>
-        <w:rPr>
-          <w:sz w:val="22"/>
-          <w:szCs w:val="22"/>
-        </w:rPr>
-        <w:t>Create</w:t>
-      </w:r>
-      <w:r>
-        <w:rPr>
-          <w:sz w:val="22"/>
-          <w:szCs w:val="22"/>
-        </w:rPr>
-        <w:t xml:space="preserve"> a new page</w:t>
-      </w:r>
-      <w:r>
-        <w:rPr>
-          <w:sz w:val="22"/>
-          <w:szCs w:val="22"/>
-        </w:rPr>
-        <w:t xml:space="preserve"> in your application ‘/demomath.html’. </w:t>
-      </w:r>
-    </w:p>
-    <w:p>
-      <w:pPr>
-        <w:pStyle w:val="Default"/>
-        <w:rPr>
-          <w:sz w:val="22"/>
-          <w:szCs w:val="22"/>
-        </w:rPr>
-      </w:pPr>
-      <w:r>
-        <w:rPr>
-          <w:sz w:val="22"/>
-          <w:szCs w:val="22"/>
-        </w:rPr>
-        <w:t>23</w:t>
-      </w:r>
-      <w:r>
-        <w:rPr>
-          <w:sz w:val="22"/>
-          <w:szCs w:val="22"/>
-        </w:rPr>
-        <w:t xml:space="preserve">. In this page create two inputs(‘Number A’ and ‘Number B’). Below this inputs show the 4 math operations(addition, subtraction, multiplication, division); </w:t>
-      </w:r>
-    </w:p>
-    <w:p>
-      <w:pPr>
-        <w:rPr>
-          <w:rFonts w:ascii="Calibri" w:hAnsi="Calibri" w:cs="Calibri"/>
-          <w:color w:val="000000"/>
-        </w:rPr>
-      </w:pPr>
-      <w:r>
-        <w:br w:type="page"/>
-      </w:r>
-    </w:p>
-    <w:p>
-      <w:pPr>
-        <w:pStyle w:val="Default"/>
-        <w:rPr>
-          <w:sz w:val="22"/>
-          <w:szCs w:val="22"/>
-        </w:rPr>
-      </w:pPr>
-    </w:p>
-    <w:p>
-      <w:pPr>
-        <w:pStyle w:val="Default"/>
-        <w:rPr>
-          <w:sz w:val="22"/>
-          <w:szCs w:val="22"/>
-        </w:rPr>
-      </w:pPr>
-      <w:r>
-        <w:rPr>
-          <w:sz w:val="22"/>
-          <w:szCs w:val="22"/>
-        </w:rPr>
-        <w:t>2</w:t>
-      </w:r>
-      <w:r>
-        <w:rPr>
-          <w:sz w:val="22"/>
-          <w:szCs w:val="22"/>
-        </w:rPr>
-        <w:t>4</w:t>
-      </w:r>
-      <w:r>
-        <w:rPr>
-          <w:sz w:val="22"/>
-          <w:szCs w:val="22"/>
-        </w:rPr>
-        <w:t>. Create a new empty project. This should be start of your final application. Create the index.html and the needed controllers in order to obtain a menu like this.</w:t>
-      </w:r>
-    </w:p>
-    <w:p>
-      <w:pPr>
         <w:pStyle w:val="Default"/>
         <w:rPr>
           <w:sz w:val="22"/>
@@ -1898,10 +1292,10 @@
           <w:noProof/>
         </w:rPr>
         <w:drawing>
-          <wp:inline distT="0" distB="0" distL="0" distR="0" wp14:anchorId="338D1895" wp14:editId="284DD1AD">
-            <wp:extent cx="5943600" cy="1278890"/>
+          <wp:inline distT="0" distB="0" distL="0" distR="0" wp14:anchorId="117D3C6D" wp14:editId="0ECD6A40">
+            <wp:extent cx="5943600" cy="4020185"/>
             <wp:effectExtent l="0" t="0" r="0" b="0"/>
-            <wp:docPr id="5" name="Picture 5"/>
+            <wp:docPr id="4" name="Picture 4"/>
             <wp:cNvGraphicFramePr>
               <a:graphicFrameLocks xmlns:a="http://schemas.openxmlformats.org/drawingml/2006/main" noChangeAspect="1"/>
             </wp:cNvGraphicFramePr>
@@ -1921,6 +1315,169 @@
                   <pic:spPr>
                     <a:xfrm>
                       <a:off x="0" y="0"/>
+                      <a:ext cx="5943600" cy="4020185"/>
+                    </a:xfrm>
+                    <a:prstGeom prst="rect">
+                      <a:avLst/>
+                    </a:prstGeom>
+                  </pic:spPr>
+                </pic:pic>
+              </a:graphicData>
+            </a:graphic>
+          </wp:inline>
+        </w:drawing>
+      </w:r>
+      <w:r>
+        <w:rPr>
+          <w:sz w:val="22"/>
+          <w:szCs w:val="22"/>
+        </w:rPr>
+        <w:t>20</w:t>
+      </w:r>
+      <w:r>
+        <w:rPr>
+          <w:sz w:val="22"/>
+          <w:szCs w:val="22"/>
+        </w:rPr>
+        <w:t>. Add OtherController where you should implement the setTitle function.</w:t>
+      </w:r>
+    </w:p>
+    <w:p>
+      <w:pPr>
+        <w:pStyle w:val="Default"/>
+      </w:pPr>
+      <w:r>
+        <w:rPr>
+          <w:sz w:val="22"/>
+          <w:szCs w:val="22"/>
+        </w:rPr>
+        <w:t>21</w:t>
+      </w:r>
+      <w:r>
+        <w:t xml:space="preserve">. </w:t>
+      </w:r>
+      <w:r>
+        <w:rPr>
+          <w:sz w:val="22"/>
+          <w:szCs w:val="22"/>
+        </w:rPr>
+        <w:t xml:space="preserve">Create a new route in your application ‘/demomath.html’. </w:t>
+      </w:r>
+    </w:p>
+    <w:p>
+      <w:pPr>
+        <w:pStyle w:val="Default"/>
+        <w:spacing w:after="39"/>
+        <w:rPr>
+          <w:sz w:val="22"/>
+          <w:szCs w:val="22"/>
+        </w:rPr>
+      </w:pPr>
+      <w:r>
+        <w:rPr>
+          <w:sz w:val="22"/>
+          <w:szCs w:val="22"/>
+        </w:rPr>
+        <w:t xml:space="preserve">22. Show the link for this route in the ‘Demo actions’ dropdown from the menu; </w:t>
+      </w:r>
+    </w:p>
+    <w:p>
+      <w:pPr>
+        <w:pStyle w:val="Default"/>
+        <w:rPr>
+          <w:sz w:val="22"/>
+          <w:szCs w:val="22"/>
+        </w:rPr>
+      </w:pPr>
+      <w:r>
+        <w:rPr>
+          <w:sz w:val="22"/>
+          <w:szCs w:val="22"/>
+        </w:rPr>
+        <w:t xml:space="preserve">23. In this page create two inputs(‘Number A’ and ‘Number B’). Below this inputs show the 4 math operations(addition, subtraction, multiplication, division); </w:t>
+      </w:r>
+    </w:p>
+    <w:p>
+      <w:pPr>
+        <w:rPr>
+          <w:rFonts w:ascii="Calibri" w:hAnsi="Calibri" w:cs="Calibri"/>
+          <w:color w:val="000000"/>
+        </w:rPr>
+      </w:pPr>
+      <w:r>
+        <w:br w:type="page"/>
+      </w:r>
+    </w:p>
+    <w:p>
+      <w:pPr>
+        <w:pStyle w:val="Default"/>
+        <w:rPr>
+          <w:sz w:val="22"/>
+          <w:szCs w:val="22"/>
+        </w:rPr>
+      </w:pPr>
+    </w:p>
+    <w:p>
+      <w:pPr>
+        <w:pStyle w:val="Default"/>
+        <w:rPr>
+          <w:sz w:val="22"/>
+          <w:szCs w:val="22"/>
+        </w:rPr>
+      </w:pPr>
+      <w:r>
+        <w:rPr>
+          <w:sz w:val="22"/>
+          <w:szCs w:val="22"/>
+        </w:rPr>
+        <w:t>24. Create a new empty project. This should be start of your final application. Create the index.html and the needed controllers in order to obtain a menu like this.</w:t>
+      </w:r>
+    </w:p>
+    <w:p>
+      <w:pPr>
+        <w:pStyle w:val="Default"/>
+        <w:rPr>
+          <w:sz w:val="22"/>
+          <w:szCs w:val="22"/>
+        </w:rPr>
+      </w:pPr>
+    </w:p>
+    <w:p>
+      <w:pPr>
+        <w:pStyle w:val="Default"/>
+        <w:rPr>
+          <w:sz w:val="22"/>
+          <w:szCs w:val="22"/>
+        </w:rPr>
+      </w:pPr>
+      <w:r>
+        <w:rPr>
+          <w:noProof/>
+        </w:rPr>
+        <w:drawing>
+          <wp:inline distT="0" distB="0" distL="0" distR="0" wp14:anchorId="338D1895" wp14:editId="284DD1AD">
+            <wp:extent cx="5943600" cy="1278890"/>
+            <wp:effectExtent l="0" t="0" r="0" b="0"/>
+            <wp:docPr id="5" name="Picture 5"/>
+            <wp:cNvGraphicFramePr>
+              <a:graphicFrameLocks xmlns:a="http://schemas.openxmlformats.org/drawingml/2006/main" noChangeAspect="1"/>
+            </wp:cNvGraphicFramePr>
+            <a:graphic xmlns:a="http://schemas.openxmlformats.org/drawingml/2006/main">
+              <a:graphicData uri="http://schemas.openxmlformats.org/drawingml/2006/picture">
+                <pic:pic xmlns:pic="http://schemas.openxmlformats.org/drawingml/2006/picture">
+                  <pic:nvPicPr>
+                    <pic:cNvPr id="1" name=""/>
+                    <pic:cNvPicPr/>
+                  </pic:nvPicPr>
+                  <pic:blipFill>
+                    <a:blip r:embed="rId9"/>
+                    <a:stretch>
+                      <a:fillRect/>
+                    </a:stretch>
+                  </pic:blipFill>
+                  <pic:spPr>
+                    <a:xfrm>
+                      <a:off x="0" y="0"/>
                       <a:ext cx="5943600" cy="1278890"/>
                     </a:xfrm>
                     <a:prstGeom prst="rect">
@@ -1965,7 +1522,7 @@
         </w:rPr>
         <w:t xml:space="preserve">For the menu use the navbar class from bootstrap: </w:t>
       </w:r>
-      <w:hyperlink r:id="rId9" w:anchor="navbar" w:history="1">
+      <w:hyperlink r:id="rId10" w:anchor="navbar" w:history="1">
         <w:r>
           <w:rPr>
             <w:rStyle w:val="Hyperlink"/>
@@ -2034,21 +1591,7 @@
           <w:sz w:val="22"/>
           <w:szCs w:val="22"/>
         </w:rPr>
-        <w:t xml:space="preserve">Create a new </w:t>
-      </w:r>
-      <w:r>
-        <w:rPr>
-          <w:sz w:val="22"/>
-          <w:szCs w:val="22"/>
-        </w:rPr>
-        <w:t>page</w:t>
-      </w:r>
-      <w:r>
-        <w:rPr>
-          <w:sz w:val="22"/>
-          <w:szCs w:val="22"/>
-        </w:rPr>
-        <w:t xml:space="preserve"> in your application ‘/shoppingcart.html’.</w:t>
+        <w:t>Create a new route in your application ‘/shoppingcart.html’.</w:t>
       </w:r>
     </w:p>
     <w:p>
@@ -2606,6 +2149,8 @@
         </w:rPr>
         <w:t>/hide</w:t>
       </w:r>
+      <w:bookmarkStart w:id="0" w:name="_GoBack"/>
+      <w:bookmarkEnd w:id="0"/>
       <w:r>
         <w:rPr>
           <w:sz w:val="22"/>
@@ -3513,54 +3058,6 @@
       <w:u w:val="single"/>
     </w:rPr>
   </w:style>
-  <w:style w:type="paragraph" w:styleId="HTMLPreformatted">
-    <w:name w:val="HTML Preformatted"/>
-    <w:basedOn w:val="Normal"/>
-    <w:link w:val="HTMLPreformattedChar"/>
-    <w:uiPriority w:val="99"/>
-    <w:semiHidden/>
-    <w:unhideWhenUsed/>
-    <w:rsid w:val="000A4D07"/>
-    <w:pPr>
-      <w:tabs>
-        <w:tab w:val="left" w:pos="916"/>
-        <w:tab w:val="left" w:pos="1832"/>
-        <w:tab w:val="left" w:pos="2748"/>
-        <w:tab w:val="left" w:pos="3664"/>
-        <w:tab w:val="left" w:pos="4580"/>
-        <w:tab w:val="left" w:pos="5496"/>
-        <w:tab w:val="left" w:pos="6412"/>
-        <w:tab w:val="left" w:pos="7328"/>
-        <w:tab w:val="left" w:pos="8244"/>
-        <w:tab w:val="left" w:pos="9160"/>
-        <w:tab w:val="left" w:pos="10076"/>
-        <w:tab w:val="left" w:pos="10992"/>
-        <w:tab w:val="left" w:pos="11908"/>
-        <w:tab w:val="left" w:pos="12824"/>
-        <w:tab w:val="left" w:pos="13740"/>
-        <w:tab w:val="left" w:pos="14656"/>
-      </w:tabs>
-      <w:spacing w:after="0" w:line="240" w:lineRule="auto"/>
-    </w:pPr>
-    <w:rPr>
-      <w:rFonts w:ascii="Courier New" w:eastAsia="Times New Roman" w:hAnsi="Courier New" w:cs="Courier New"/>
-      <w:sz w:val="20"/>
-      <w:szCs w:val="20"/>
-    </w:rPr>
-  </w:style>
-  <w:style w:type="character" w:customStyle="1" w:styleId="HTMLPreformattedChar">
-    <w:name w:val="HTML Preformatted Char"/>
-    <w:basedOn w:val="DefaultParagraphFont"/>
-    <w:link w:val="HTMLPreformatted"/>
-    <w:uiPriority w:val="99"/>
-    <w:semiHidden/>
-    <w:rsid w:val="000A4D07"/>
-    <w:rPr>
-      <w:rFonts w:ascii="Courier New" w:eastAsia="Times New Roman" w:hAnsi="Courier New" w:cs="Courier New"/>
-      <w:sz w:val="20"/>
-      <w:szCs w:val="20"/>
-    </w:rPr>
-  </w:style>
 </w:styles>
 </file>
 

</xml_diff>